<commit_message>
fixed a couple solutions
</commit_message>
<xml_diff>
--- a/sampleExam/final2019solution.docx
+++ b/sampleExam/final2019solution.docx
@@ -5916,7 +5916,21 @@
           <w:rFonts w:ascii="Cambria" w:hAnsi="Cambria"/>
           <w:sz w:val="22"/>
         </w:rPr>
-        <w:t>1, 7, 18, 12, 91, 14, 27, 19, 9, 55</w:t>
+        <w:t xml:space="preserve">1, 7, 18, 12, </w:t>
+      </w:r>
+      <w:r>
+        <w:rPr>
+          <w:rFonts w:ascii="Cambria" w:hAnsi="Cambria"/>
+          <w:sz w:val="22"/>
+        </w:rPr>
+        <w:t xml:space="preserve">27, 3, 14, </w:t>
+      </w:r>
+      <w:r>
+        <w:rPr>
+          <w:rFonts w:ascii="Cambria" w:hAnsi="Cambria"/>
+          <w:sz w:val="22"/>
+        </w:rPr>
+        <w:t>91, 19, 9, 55</w:t>
       </w:r>
     </w:p>
     <w:p>
@@ -6011,7 +6025,49 @@
           <w:rFonts w:ascii="Cambria" w:hAnsi="Cambria"/>
           <w:sz w:val="22"/>
         </w:rPr>
-        <w:t>1, 7, 14, 19, 18, 91, 27, 55, 9, 12, 27, 3</w:t>
+        <w:t xml:space="preserve">1, 7, 14, 19, </w:t>
+      </w:r>
+      <w:r>
+        <w:rPr>
+          <w:rFonts w:ascii="Cambria" w:hAnsi="Cambria"/>
+          <w:sz w:val="22"/>
+        </w:rPr>
+        <w:t xml:space="preserve">27, </w:t>
+      </w:r>
+      <w:r>
+        <w:rPr>
+          <w:rFonts w:ascii="Cambria" w:hAnsi="Cambria"/>
+          <w:sz w:val="22"/>
+        </w:rPr>
+        <w:t xml:space="preserve">18, 91, </w:t>
+      </w:r>
+      <w:r>
+        <w:rPr>
+          <w:rFonts w:ascii="Cambria" w:hAnsi="Cambria"/>
+          <w:sz w:val="22"/>
+        </w:rPr>
+        <w:t>9, 55,</w:t>
+      </w:r>
+      <w:r>
+        <w:rPr>
+          <w:rFonts w:ascii="Cambria" w:hAnsi="Cambria"/>
+          <w:sz w:val="22"/>
+        </w:rPr>
+        <w:t xml:space="preserve"> </w:t>
+      </w:r>
+      <w:r>
+        <w:rPr>
+          <w:rFonts w:ascii="Cambria" w:hAnsi="Cambria"/>
+          <w:sz w:val="22"/>
+        </w:rPr>
+        <w:t xml:space="preserve">3, </w:t>
+      </w:r>
+      <w:r>
+        <w:rPr>
+          <w:rFonts w:ascii="Cambria" w:hAnsi="Cambria"/>
+          <w:sz w:val="22"/>
+        </w:rPr>
+        <w:t>12</w:t>
       </w:r>
     </w:p>
     <w:p>
@@ -6364,14 +6420,20 @@
         <w:rPr>
           <w:sz w:val="22"/>
         </w:rPr>
-        <w:t>theta( |</w:t>
+        <w:t xml:space="preserve">theta( </w:t>
+      </w:r>
+      <w:r>
+        <w:rPr>
+          <w:sz w:val="22"/>
+        </w:rPr>
+        <w:t>1</w:t>
       </w:r>
       <w:proofErr w:type="gramEnd"/>
       <w:r>
         <w:rPr>
           <w:sz w:val="22"/>
         </w:rPr>
-        <w:t xml:space="preserve">V|).  </w:t>
+        <w:t xml:space="preserve">).  </w:t>
       </w:r>
     </w:p>
     <w:p>
@@ -6647,21 +6709,7 @@
         <w:rPr>
           <w:sz w:val="22"/>
         </w:rPr>
-        <w:t xml:space="preserve">Check the v </w:t>
-      </w:r>
-      <w:proofErr w:type="gramStart"/>
-      <w:r>
-        <w:rPr>
-          <w:sz w:val="22"/>
-        </w:rPr>
-        <w:t xml:space="preserve">column.  </w:t>
-      </w:r>
-      <w:proofErr w:type="gramEnd"/>
-      <w:r>
-        <w:rPr>
-          <w:sz w:val="22"/>
-        </w:rPr>
-        <w:t xml:space="preserve">The vertex is isolated if the column is all 0s.  </w:t>
+        <w:t xml:space="preserve">Check the v column.  The vertex is isolated if the column is all 0s.  </w:t>
       </w:r>
       <w:proofErr w:type="gramStart"/>
       <w:r>
@@ -7996,16 +8044,24 @@
           <w:rFonts w:ascii="Cambria" w:hAnsi="Cambria"/>
         </w:rPr>
       </w:pPr>
-      <w:r>
-        <w:rPr>
-          <w:rFonts w:ascii="Cambria" w:hAnsi="Cambria"/>
-        </w:rPr>
-        <w:t xml:space="preserve">T / </w:t>
-      </w:r>
-      <w:r>
-        <w:rPr>
-          <w:rFonts w:ascii="Cambria" w:hAnsi="Cambria"/>
-          <w:b/>
+      <w:bookmarkStart w:id="0" w:name="_GoBack"/>
+      <w:r>
+        <w:rPr>
+          <w:rFonts w:ascii="Cambria" w:hAnsi="Cambria"/>
+          <w:b/>
+        </w:rPr>
+        <w:t>T</w:t>
+      </w:r>
+      <w:bookmarkEnd w:id="0"/>
+      <w:r>
+        <w:rPr>
+          <w:rFonts w:ascii="Cambria" w:hAnsi="Cambria"/>
+        </w:rPr>
+        <w:t xml:space="preserve"> / </w:t>
+      </w:r>
+      <w:r>
+        <w:rPr>
+          <w:rFonts w:ascii="Cambria" w:hAnsi="Cambria"/>
         </w:rPr>
         <w:t>F</w:t>
       </w:r>
@@ -11363,8 +11419,6 @@
         </w:rPr>
         <w:t xml:space="preserve">This graph should be represented as an adjacency list, as the graph is likely to be sparse.  </w:t>
       </w:r>
-      <w:bookmarkStart w:id="0" w:name="_GoBack"/>
-      <w:bookmarkEnd w:id="0"/>
     </w:p>
     <w:p>
       <w:pPr>
@@ -12425,6 +12479,7 @@
   <w:style w:type="character" w:default="1" w:styleId="DefaultParagraphFont">
     <w:name w:val="Default Paragraph Font"/>
     <w:uiPriority w:val="1"/>
+    <w:semiHidden/>
     <w:unhideWhenUsed/>
   </w:style>
   <w:style w:type="table" w:default="1" w:styleId="TableNormal">

</xml_diff>